<commit_message>
RetoPlacas: Hasta tipo de vehiculo implementado y docx
</commit_message>
<xml_diff>
--- a/Reto_35_pantallazos.docx
+++ b/Reto_35_pantallazos.docx
@@ -454,6 +454,170 @@
                         </a:ext>
                       </a:extLst>
                     </a:blip>
+                    <a:stretch>
+                      <a:fillRect/>
+                    </a:stretch>
+                  </pic:blipFill>
+                  <pic:spPr>
+                    <a:xfrm>
+                      <a:off x="0" y="0"/>
+                      <a:ext cx="5400040" cy="3034030"/>
+                    </a:xfrm>
+                    <a:prstGeom prst="rect">
+                      <a:avLst/>
+                    </a:prstGeom>
+                  </pic:spPr>
+                </pic:pic>
+              </a:graphicData>
+            </a:graphic>
+          </wp:inline>
+        </w:drawing>
+      </w:r>
+    </w:p>
+    <w:p/>
+    <w:p>
+      <w:r>
+        <w:t>TIPO VEHICULO</w:t>
+      </w:r>
+    </w:p>
+    <w:p>
+      <w:r>
+        <w:lastRenderedPageBreak/>
+        <w:drawing>
+          <wp:inline distT="0" distB="0" distL="0" distR="0" wp14:anchorId="03BA495D" wp14:editId="7FC1243E">
+            <wp:extent cx="5400040" cy="3034030"/>
+            <wp:effectExtent l="0" t="0" r="0" b="0"/>
+            <wp:docPr id="11" name="Imagen 11"/>
+            <wp:cNvGraphicFramePr>
+              <a:graphicFrameLocks xmlns:a="http://schemas.openxmlformats.org/drawingml/2006/main" noChangeAspect="1"/>
+            </wp:cNvGraphicFramePr>
+            <a:graphic xmlns:a="http://schemas.openxmlformats.org/drawingml/2006/main">
+              <a:graphicData uri="http://schemas.openxmlformats.org/drawingml/2006/picture">
+                <pic:pic xmlns:pic="http://schemas.openxmlformats.org/drawingml/2006/picture">
+                  <pic:nvPicPr>
+                    <pic:cNvPr id="1" name=""/>
+                    <pic:cNvPicPr/>
+                  </pic:nvPicPr>
+                  <pic:blipFill>
+                    <a:blip r:embed="rId14"/>
+                    <a:stretch>
+                      <a:fillRect/>
+                    </a:stretch>
+                  </pic:blipFill>
+                  <pic:spPr>
+                    <a:xfrm>
+                      <a:off x="0" y="0"/>
+                      <a:ext cx="5400040" cy="3034030"/>
+                    </a:xfrm>
+                    <a:prstGeom prst="rect">
+                      <a:avLst/>
+                    </a:prstGeom>
+                  </pic:spPr>
+                </pic:pic>
+              </a:graphicData>
+            </a:graphic>
+          </wp:inline>
+        </w:drawing>
+      </w:r>
+    </w:p>
+    <w:p>
+      <w:r>
+        <w:drawing>
+          <wp:inline distT="0" distB="0" distL="0" distR="0" wp14:anchorId="0F923F49" wp14:editId="6DD656DF">
+            <wp:extent cx="5400040" cy="3063240"/>
+            <wp:effectExtent l="0" t="0" r="0" b="3810"/>
+            <wp:docPr id="12" name="Imagen 12"/>
+            <wp:cNvGraphicFramePr>
+              <a:graphicFrameLocks xmlns:a="http://schemas.openxmlformats.org/drawingml/2006/main" noChangeAspect="1"/>
+            </wp:cNvGraphicFramePr>
+            <a:graphic xmlns:a="http://schemas.openxmlformats.org/drawingml/2006/main">
+              <a:graphicData uri="http://schemas.openxmlformats.org/drawingml/2006/picture">
+                <pic:pic xmlns:pic="http://schemas.openxmlformats.org/drawingml/2006/picture">
+                  <pic:nvPicPr>
+                    <pic:cNvPr id="1" name=""/>
+                    <pic:cNvPicPr/>
+                  </pic:nvPicPr>
+                  <pic:blipFill>
+                    <a:blip r:embed="rId15"/>
+                    <a:stretch>
+                      <a:fillRect/>
+                    </a:stretch>
+                  </pic:blipFill>
+                  <pic:spPr>
+                    <a:xfrm>
+                      <a:off x="0" y="0"/>
+                      <a:ext cx="5400040" cy="3063240"/>
+                    </a:xfrm>
+                    <a:prstGeom prst="rect">
+                      <a:avLst/>
+                    </a:prstGeom>
+                  </pic:spPr>
+                </pic:pic>
+              </a:graphicData>
+            </a:graphic>
+          </wp:inline>
+        </w:drawing>
+      </w:r>
+    </w:p>
+    <w:p>
+      <w:r>
+        <w:lastRenderedPageBreak/>
+        <w:drawing>
+          <wp:inline distT="0" distB="0" distL="0" distR="0" wp14:anchorId="647EAF02" wp14:editId="27BAF267">
+            <wp:extent cx="5400040" cy="3063240"/>
+            <wp:effectExtent l="0" t="0" r="0" b="3810"/>
+            <wp:docPr id="13" name="Imagen 13"/>
+            <wp:cNvGraphicFramePr>
+              <a:graphicFrameLocks xmlns:a="http://schemas.openxmlformats.org/drawingml/2006/main" noChangeAspect="1"/>
+            </wp:cNvGraphicFramePr>
+            <a:graphic xmlns:a="http://schemas.openxmlformats.org/drawingml/2006/main">
+              <a:graphicData uri="http://schemas.openxmlformats.org/drawingml/2006/picture">
+                <pic:pic xmlns:pic="http://schemas.openxmlformats.org/drawingml/2006/picture">
+                  <pic:nvPicPr>
+                    <pic:cNvPr id="1" name=""/>
+                    <pic:cNvPicPr/>
+                  </pic:nvPicPr>
+                  <pic:blipFill>
+                    <a:blip r:embed="rId15"/>
+                    <a:stretch>
+                      <a:fillRect/>
+                    </a:stretch>
+                  </pic:blipFill>
+                  <pic:spPr>
+                    <a:xfrm>
+                      <a:off x="0" y="0"/>
+                      <a:ext cx="5400040" cy="3063240"/>
+                    </a:xfrm>
+                    <a:prstGeom prst="rect">
+                      <a:avLst/>
+                    </a:prstGeom>
+                  </pic:spPr>
+                </pic:pic>
+              </a:graphicData>
+            </a:graphic>
+          </wp:inline>
+        </w:drawing>
+      </w:r>
+    </w:p>
+    <w:p>
+      <w:r>
+        <w:drawing>
+          <wp:inline distT="0" distB="0" distL="0" distR="0" wp14:anchorId="2E05FE31" wp14:editId="476E8FC7">
+            <wp:extent cx="5400040" cy="3034030"/>
+            <wp:effectExtent l="0" t="0" r="0" b="0"/>
+            <wp:docPr id="14" name="Imagen 14"/>
+            <wp:cNvGraphicFramePr>
+              <a:graphicFrameLocks xmlns:a="http://schemas.openxmlformats.org/drawingml/2006/main" noChangeAspect="1"/>
+            </wp:cNvGraphicFramePr>
+            <a:graphic xmlns:a="http://schemas.openxmlformats.org/drawingml/2006/main">
+              <a:graphicData uri="http://schemas.openxmlformats.org/drawingml/2006/picture">
+                <pic:pic xmlns:pic="http://schemas.openxmlformats.org/drawingml/2006/picture">
+                  <pic:nvPicPr>
+                    <pic:cNvPr id="1" name=""/>
+                    <pic:cNvPicPr/>
+                  </pic:nvPicPr>
+                  <pic:blipFill>
+                    <a:blip r:embed="rId16"/>
                     <a:stretch>
                       <a:fillRect/>
                     </a:stretch>

</xml_diff>

<commit_message>
RetoPlacas: Pico y placa implementado y docx
</commit_message>
<xml_diff>
--- a/Reto_35_pantallazos.docx
+++ b/Reto_35_pantallazos.docx
@@ -482,6 +482,9 @@
     </w:p>
     <w:p>
       <w:r>
+        <w:rPr>
+          <w:noProof/>
+        </w:rPr>
         <w:lastRenderedPageBreak/>
         <w:drawing>
           <wp:inline distT="0" distB="0" distL="0" distR="0" wp14:anchorId="03BA495D" wp14:editId="7FC1243E">
@@ -522,6 +525,9 @@
     </w:p>
     <w:p>
       <w:r>
+        <w:rPr>
+          <w:noProof/>
+        </w:rPr>
         <w:drawing>
           <wp:inline distT="0" distB="0" distL="0" distR="0" wp14:anchorId="0F923F49" wp14:editId="6DD656DF">
             <wp:extent cx="5400040" cy="3063240"/>
@@ -561,6 +567,9 @@
     </w:p>
     <w:p>
       <w:r>
+        <w:rPr>
+          <w:noProof/>
+        </w:rPr>
         <w:lastRenderedPageBreak/>
         <w:drawing>
           <wp:inline distT="0" distB="0" distL="0" distR="0" wp14:anchorId="647EAF02" wp14:editId="27BAF267">
@@ -601,6 +610,9 @@
     </w:p>
     <w:p>
       <w:r>
+        <w:rPr>
+          <w:noProof/>
+        </w:rPr>
         <w:drawing>
           <wp:inline distT="0" distB="0" distL="0" distR="0" wp14:anchorId="2E05FE31" wp14:editId="476E8FC7">
             <wp:extent cx="5400040" cy="3034030"/>
@@ -626,6 +638,209 @@
                     <a:xfrm>
                       <a:off x="0" y="0"/>
                       <a:ext cx="5400040" cy="3034030"/>
+                    </a:xfrm>
+                    <a:prstGeom prst="rect">
+                      <a:avLst/>
+                    </a:prstGeom>
+                  </pic:spPr>
+                </pic:pic>
+              </a:graphicData>
+            </a:graphic>
+          </wp:inline>
+        </w:drawing>
+      </w:r>
+    </w:p>
+    <w:p>
+      <w:r>
+        <w:t>PICO Y PLACA</w:t>
+      </w:r>
+    </w:p>
+    <w:p>
+      <w:r>
+        <w:lastRenderedPageBreak/>
+        <w:drawing>
+          <wp:inline distT="0" distB="0" distL="0" distR="0" wp14:anchorId="4507815B" wp14:editId="50178568">
+            <wp:extent cx="5400040" cy="3034030"/>
+            <wp:effectExtent l="0" t="0" r="0" b="0"/>
+            <wp:docPr id="15" name="Imagen 15"/>
+            <wp:cNvGraphicFramePr>
+              <a:graphicFrameLocks xmlns:a="http://schemas.openxmlformats.org/drawingml/2006/main" noChangeAspect="1"/>
+            </wp:cNvGraphicFramePr>
+            <a:graphic xmlns:a="http://schemas.openxmlformats.org/drawingml/2006/main">
+              <a:graphicData uri="http://schemas.openxmlformats.org/drawingml/2006/picture">
+                <pic:pic xmlns:pic="http://schemas.openxmlformats.org/drawingml/2006/picture">
+                  <pic:nvPicPr>
+                    <pic:cNvPr id="1" name=""/>
+                    <pic:cNvPicPr/>
+                  </pic:nvPicPr>
+                  <pic:blipFill>
+                    <a:blip r:embed="rId17"/>
+                    <a:stretch>
+                      <a:fillRect/>
+                    </a:stretch>
+                  </pic:blipFill>
+                  <pic:spPr>
+                    <a:xfrm>
+                      <a:off x="0" y="0"/>
+                      <a:ext cx="5400040" cy="3034030"/>
+                    </a:xfrm>
+                    <a:prstGeom prst="rect">
+                      <a:avLst/>
+                    </a:prstGeom>
+                  </pic:spPr>
+                </pic:pic>
+              </a:graphicData>
+            </a:graphic>
+          </wp:inline>
+        </w:drawing>
+      </w:r>
+    </w:p>
+    <w:p>
+      <w:r>
+        <w:drawing>
+          <wp:inline distT="0" distB="0" distL="0" distR="0" wp14:anchorId="52069C69" wp14:editId="6BA2102A">
+            <wp:extent cx="5400040" cy="3034030"/>
+            <wp:effectExtent l="0" t="0" r="0" b="0"/>
+            <wp:docPr id="16" name="Imagen 16"/>
+            <wp:cNvGraphicFramePr>
+              <a:graphicFrameLocks xmlns:a="http://schemas.openxmlformats.org/drawingml/2006/main" noChangeAspect="1"/>
+            </wp:cNvGraphicFramePr>
+            <a:graphic xmlns:a="http://schemas.openxmlformats.org/drawingml/2006/main">
+              <a:graphicData uri="http://schemas.openxmlformats.org/drawingml/2006/picture">
+                <pic:pic xmlns:pic="http://schemas.openxmlformats.org/drawingml/2006/picture">
+                  <pic:nvPicPr>
+                    <pic:cNvPr id="1" name=""/>
+                    <pic:cNvPicPr/>
+                  </pic:nvPicPr>
+                  <pic:blipFill>
+                    <a:blip r:embed="rId18"/>
+                    <a:stretch>
+                      <a:fillRect/>
+                    </a:stretch>
+                  </pic:blipFill>
+                  <pic:spPr>
+                    <a:xfrm>
+                      <a:off x="0" y="0"/>
+                      <a:ext cx="5400040" cy="3034030"/>
+                    </a:xfrm>
+                    <a:prstGeom prst="rect">
+                      <a:avLst/>
+                    </a:prstGeom>
+                  </pic:spPr>
+                </pic:pic>
+              </a:graphicData>
+            </a:graphic>
+          </wp:inline>
+        </w:drawing>
+      </w:r>
+    </w:p>
+    <w:p>
+      <w:r>
+        <w:lastRenderedPageBreak/>
+        <w:drawing>
+          <wp:inline distT="0" distB="0" distL="0" distR="0" wp14:anchorId="6D9519C3" wp14:editId="7378E5A8">
+            <wp:extent cx="5400040" cy="3034030"/>
+            <wp:effectExtent l="0" t="0" r="0" b="0"/>
+            <wp:docPr id="17" name="Imagen 17"/>
+            <wp:cNvGraphicFramePr>
+              <a:graphicFrameLocks xmlns:a="http://schemas.openxmlformats.org/drawingml/2006/main" noChangeAspect="1"/>
+            </wp:cNvGraphicFramePr>
+            <a:graphic xmlns:a="http://schemas.openxmlformats.org/drawingml/2006/main">
+              <a:graphicData uri="http://schemas.openxmlformats.org/drawingml/2006/picture">
+                <pic:pic xmlns:pic="http://schemas.openxmlformats.org/drawingml/2006/picture">
+                  <pic:nvPicPr>
+                    <pic:cNvPr id="1" name=""/>
+                    <pic:cNvPicPr/>
+                  </pic:nvPicPr>
+                  <pic:blipFill>
+                    <a:blip r:embed="rId19"/>
+                    <a:stretch>
+                      <a:fillRect/>
+                    </a:stretch>
+                  </pic:blipFill>
+                  <pic:spPr>
+                    <a:xfrm>
+                      <a:off x="0" y="0"/>
+                      <a:ext cx="5400040" cy="3034030"/>
+                    </a:xfrm>
+                    <a:prstGeom prst="rect">
+                      <a:avLst/>
+                    </a:prstGeom>
+                  </pic:spPr>
+                </pic:pic>
+              </a:graphicData>
+            </a:graphic>
+          </wp:inline>
+        </w:drawing>
+      </w:r>
+    </w:p>
+    <w:p>
+      <w:r>
+        <w:drawing>
+          <wp:inline distT="0" distB="0" distL="0" distR="0" wp14:anchorId="264512A3" wp14:editId="4B3CE62F">
+            <wp:extent cx="5400040" cy="3034030"/>
+            <wp:effectExtent l="0" t="0" r="0" b="0"/>
+            <wp:docPr id="18" name="Imagen 18"/>
+            <wp:cNvGraphicFramePr>
+              <a:graphicFrameLocks xmlns:a="http://schemas.openxmlformats.org/drawingml/2006/main" noChangeAspect="1"/>
+            </wp:cNvGraphicFramePr>
+            <a:graphic xmlns:a="http://schemas.openxmlformats.org/drawingml/2006/main">
+              <a:graphicData uri="http://schemas.openxmlformats.org/drawingml/2006/picture">
+                <pic:pic xmlns:pic="http://schemas.openxmlformats.org/drawingml/2006/picture">
+                  <pic:nvPicPr>
+                    <pic:cNvPr id="1" name=""/>
+                    <pic:cNvPicPr/>
+                  </pic:nvPicPr>
+                  <pic:blipFill>
+                    <a:blip r:embed="rId20"/>
+                    <a:stretch>
+                      <a:fillRect/>
+                    </a:stretch>
+                  </pic:blipFill>
+                  <pic:spPr>
+                    <a:xfrm>
+                      <a:off x="0" y="0"/>
+                      <a:ext cx="5400040" cy="3034030"/>
+                    </a:xfrm>
+                    <a:prstGeom prst="rect">
+                      <a:avLst/>
+                    </a:prstGeom>
+                  </pic:spPr>
+                </pic:pic>
+              </a:graphicData>
+            </a:graphic>
+          </wp:inline>
+        </w:drawing>
+      </w:r>
+    </w:p>
+    <w:p>
+      <w:r>
+        <w:lastRenderedPageBreak/>
+        <w:drawing>
+          <wp:inline distT="0" distB="0" distL="0" distR="0" wp14:anchorId="04886F0C" wp14:editId="34EAAF3D">
+            <wp:extent cx="5400040" cy="3052445"/>
+            <wp:effectExtent l="0" t="0" r="0" b="0"/>
+            <wp:docPr id="19" name="Imagen 19"/>
+            <wp:cNvGraphicFramePr>
+              <a:graphicFrameLocks xmlns:a="http://schemas.openxmlformats.org/drawingml/2006/main" noChangeAspect="1"/>
+            </wp:cNvGraphicFramePr>
+            <a:graphic xmlns:a="http://schemas.openxmlformats.org/drawingml/2006/main">
+              <a:graphicData uri="http://schemas.openxmlformats.org/drawingml/2006/picture">
+                <pic:pic xmlns:pic="http://schemas.openxmlformats.org/drawingml/2006/picture">
+                  <pic:nvPicPr>
+                    <pic:cNvPr id="1" name=""/>
+                    <pic:cNvPicPr/>
+                  </pic:nvPicPr>
+                  <pic:blipFill>
+                    <a:blip r:embed="rId21"/>
+                    <a:stretch>
+                      <a:fillRect/>
+                    </a:stretch>
+                  </pic:blipFill>
+                  <pic:spPr>
+                    <a:xfrm>
+                      <a:off x="0" y="0"/>
+                      <a:ext cx="5400040" cy="3052445"/>
                     </a:xfrm>
                     <a:prstGeom prst="rect">
                       <a:avLst/>

</xml_diff>

<commit_message>
RETO35: todas las funciones implementadas correctamente y docx
</commit_message>
<xml_diff>
--- a/Reto_35_pantallazos.docx
+++ b/Reto_35_pantallazos.docx
@@ -657,6 +657,9 @@
     </w:p>
     <w:p>
       <w:r>
+        <w:rPr>
+          <w:noProof/>
+        </w:rPr>
         <w:lastRenderedPageBreak/>
         <w:drawing>
           <wp:inline distT="0" distB="0" distL="0" distR="0" wp14:anchorId="4507815B" wp14:editId="50178568">
@@ -697,6 +700,9 @@
     </w:p>
     <w:p>
       <w:r>
+        <w:rPr>
+          <w:noProof/>
+        </w:rPr>
         <w:drawing>
           <wp:inline distT="0" distB="0" distL="0" distR="0" wp14:anchorId="52069C69" wp14:editId="6BA2102A">
             <wp:extent cx="5400040" cy="3034030"/>
@@ -736,6 +742,9 @@
     </w:p>
     <w:p>
       <w:r>
+        <w:rPr>
+          <w:noProof/>
+        </w:rPr>
         <w:lastRenderedPageBreak/>
         <w:drawing>
           <wp:inline distT="0" distB="0" distL="0" distR="0" wp14:anchorId="6D9519C3" wp14:editId="7378E5A8">
@@ -776,6 +785,9 @@
     </w:p>
     <w:p>
       <w:r>
+        <w:rPr>
+          <w:noProof/>
+        </w:rPr>
         <w:drawing>
           <wp:inline distT="0" distB="0" distL="0" distR="0" wp14:anchorId="264512A3" wp14:editId="4B3CE62F">
             <wp:extent cx="5400040" cy="3034030"/>
@@ -815,6 +827,9 @@
     </w:p>
     <w:p>
       <w:r>
+        <w:rPr>
+          <w:noProof/>
+        </w:rPr>
         <w:lastRenderedPageBreak/>
         <w:drawing>
           <wp:inline distT="0" distB="0" distL="0" distR="0" wp14:anchorId="04886F0C" wp14:editId="34EAAF3D">
@@ -841,6 +856,50 @@
                     <a:xfrm>
                       <a:off x="0" y="0"/>
                       <a:ext cx="5400040" cy="3052445"/>
+                    </a:xfrm>
+                    <a:prstGeom prst="rect">
+                      <a:avLst/>
+                    </a:prstGeom>
+                  </pic:spPr>
+                </pic:pic>
+              </a:graphicData>
+            </a:graphic>
+          </wp:inline>
+        </w:drawing>
+      </w:r>
+    </w:p>
+    <w:p>
+      <w:r>
+        <w:t>BOTON LIMPIAR</w:t>
+      </w:r>
+    </w:p>
+    <w:p>
+      <w:r>
+        <w:drawing>
+          <wp:inline distT="0" distB="0" distL="0" distR="0" wp14:anchorId="375A6E50" wp14:editId="75F282D7">
+            <wp:extent cx="5400040" cy="3034030"/>
+            <wp:effectExtent l="0" t="0" r="0" b="0"/>
+            <wp:docPr id="20" name="Imagen 20"/>
+            <wp:cNvGraphicFramePr>
+              <a:graphicFrameLocks xmlns:a="http://schemas.openxmlformats.org/drawingml/2006/main" noChangeAspect="1"/>
+            </wp:cNvGraphicFramePr>
+            <a:graphic xmlns:a="http://schemas.openxmlformats.org/drawingml/2006/main">
+              <a:graphicData uri="http://schemas.openxmlformats.org/drawingml/2006/picture">
+                <pic:pic xmlns:pic="http://schemas.openxmlformats.org/drawingml/2006/picture">
+                  <pic:nvPicPr>
+                    <pic:cNvPr id="1" name=""/>
+                    <pic:cNvPicPr/>
+                  </pic:nvPicPr>
+                  <pic:blipFill>
+                    <a:blip r:embed="rId22"/>
+                    <a:stretch>
+                      <a:fillRect/>
+                    </a:stretch>
+                  </pic:blipFill>
+                  <pic:spPr>
+                    <a:xfrm>
+                      <a:off x="0" y="0"/>
+                      <a:ext cx="5400040" cy="3034030"/>
                     </a:xfrm>
                     <a:prstGeom prst="rect">
                       <a:avLst/>

</xml_diff>